<commit_message>
edit report: add ER, EER
</commit_message>
<xml_diff>
--- a/Reports/bao cao tien do datn_TaAnhTu_TranQuangHuy.docx
+++ b/Reports/bao cao tien do datn_TaAnhTu_TranQuangHuy.docx
@@ -6629,7 +6629,7 @@
         </w:rPr>
       </w:pPr>
       <w:bookmarkStart w:id="2" w:name="_Toc503888536"/>
-      <w:bookmarkStart w:id="3" w:name="_Toc511943537"/>
+      <w:bookmarkStart w:id="3" w:name="_Toc511944689"/>
       <w:r>
         <w:rPr>
           <w:rFonts w:asciiTheme="majorHAnsi" w:eastAsia="Times New Roman" w:hAnsiTheme="majorHAnsi" w:cstheme="majorHAnsi"/>
@@ -7744,7 +7744,7 @@
             </w:rPr>
             <w:fldChar w:fldCharType="separate"/>
           </w:r>
-          <w:hyperlink w:anchor="_Toc511943537" w:history="1">
+          <w:hyperlink w:anchor="_Toc511944689" w:history="1">
             <w:r>
               <w:rPr>
                 <w:rStyle w:val="Hyperlink"/>
@@ -7774,7 +7774,7 @@
                 <w:noProof/>
                 <w:webHidden/>
               </w:rPr>
-              <w:instrText xml:space="preserve"> PAGEREF _Toc511943537 \h </w:instrText>
+              <w:instrText xml:space="preserve"> PAGEREF _Toc511944689 \h </w:instrText>
             </w:r>
             <w:r>
               <w:rPr>
@@ -7820,7 +7820,7 @@
               <w:lang w:val="vi-VN" w:eastAsia="vi-VN"/>
             </w:rPr>
           </w:pPr>
-          <w:hyperlink w:anchor="_Toc511943538" w:history="1">
+          <w:hyperlink w:anchor="_Toc511944690" w:history="1">
             <w:r>
               <w:rPr>
                 <w:rStyle w:val="Hyperlink"/>
@@ -7850,7 +7850,7 @@
                 <w:noProof/>
                 <w:webHidden/>
               </w:rPr>
-              <w:instrText xml:space="preserve"> PAGEREF _Toc511943538 \h </w:instrText>
+              <w:instrText xml:space="preserve"> PAGEREF _Toc511944690 \h </w:instrText>
             </w:r>
             <w:r>
               <w:rPr>
@@ -7896,7 +7896,7 @@
               <w:lang w:val="vi-VN" w:eastAsia="vi-VN"/>
             </w:rPr>
           </w:pPr>
-          <w:hyperlink w:anchor="_Toc511943539" w:history="1">
+          <w:hyperlink w:anchor="_Toc511944691" w:history="1">
             <w:r>
               <w:rPr>
                 <w:rStyle w:val="Hyperlink"/>
@@ -7926,7 +7926,7 @@
                 <w:noProof/>
                 <w:webHidden/>
               </w:rPr>
-              <w:instrText xml:space="preserve"> PAGEREF _Toc511943539 \h </w:instrText>
+              <w:instrText xml:space="preserve"> PAGEREF _Toc511944691 \h </w:instrText>
             </w:r>
             <w:r>
               <w:rPr>
@@ -7972,7 +7972,7 @@
               <w:lang w:val="vi-VN" w:eastAsia="vi-VN"/>
             </w:rPr>
           </w:pPr>
-          <w:hyperlink w:anchor="_Toc511943540" w:history="1">
+          <w:hyperlink w:anchor="_Toc511944692" w:history="1">
             <w:r>
               <w:rPr>
                 <w:rStyle w:val="Hyperlink"/>
@@ -8002,7 +8002,7 @@
                 <w:noProof/>
                 <w:webHidden/>
               </w:rPr>
-              <w:instrText xml:space="preserve"> PAGEREF _Toc511943540 \h </w:instrText>
+              <w:instrText xml:space="preserve"> PAGEREF _Toc511944692 \h </w:instrText>
             </w:r>
             <w:r>
               <w:rPr>
@@ -8048,7 +8048,7 @@
               <w:lang w:val="vi-VN" w:eastAsia="vi-VN"/>
             </w:rPr>
           </w:pPr>
-          <w:hyperlink w:anchor="_Toc511943541" w:history="1">
+          <w:hyperlink w:anchor="_Toc511944693" w:history="1">
             <w:r>
               <w:rPr>
                 <w:rStyle w:val="Hyperlink"/>
@@ -8077,7 +8077,7 @@
                 <w:noProof/>
                 <w:webHidden/>
               </w:rPr>
-              <w:instrText xml:space="preserve"> PAGEREF _Toc511943541 \h </w:instrText>
+              <w:instrText xml:space="preserve"> PAGEREF _Toc511944693 \h </w:instrText>
             </w:r>
             <w:r>
               <w:rPr>
@@ -8123,7 +8123,7 @@
               <w:lang w:val="vi-VN" w:eastAsia="vi-VN"/>
             </w:rPr>
           </w:pPr>
-          <w:hyperlink w:anchor="_Toc511943542" w:history="1">
+          <w:hyperlink w:anchor="_Toc511944694" w:history="1">
             <w:r>
               <w:rPr>
                 <w:rStyle w:val="Hyperlink"/>
@@ -8152,7 +8152,7 @@
                 <w:noProof/>
                 <w:webHidden/>
               </w:rPr>
-              <w:instrText xml:space="preserve"> PAGEREF _Toc511943542 \h </w:instrText>
+              <w:instrText xml:space="preserve"> PAGEREF _Toc511944694 \h </w:instrText>
             </w:r>
             <w:r>
               <w:rPr>
@@ -8198,7 +8198,7 @@
               <w:lang w:val="vi-VN" w:eastAsia="vi-VN"/>
             </w:rPr>
           </w:pPr>
-          <w:hyperlink w:anchor="_Toc511943543" w:history="1">
+          <w:hyperlink w:anchor="_Toc511944695" w:history="1">
             <w:r>
               <w:rPr>
                 <w:rStyle w:val="Hyperlink"/>
@@ -8227,7 +8227,7 @@
                 <w:noProof/>
                 <w:webHidden/>
               </w:rPr>
-              <w:instrText xml:space="preserve"> PAGEREF _Toc511943543 \h </w:instrText>
+              <w:instrText xml:space="preserve"> PAGEREF _Toc511944695 \h </w:instrText>
             </w:r>
             <w:r>
               <w:rPr>
@@ -8273,7 +8273,7 @@
               <w:lang w:val="vi-VN" w:eastAsia="vi-VN"/>
             </w:rPr>
           </w:pPr>
-          <w:hyperlink w:anchor="_Toc511943544" w:history="1">
+          <w:hyperlink w:anchor="_Toc511944696" w:history="1">
             <w:r>
               <w:rPr>
                 <w:rStyle w:val="Hyperlink"/>
@@ -8302,7 +8302,7 @@
                 <w:noProof/>
                 <w:webHidden/>
               </w:rPr>
-              <w:instrText xml:space="preserve"> PAGEREF _Toc511943544 \h </w:instrText>
+              <w:instrText xml:space="preserve"> PAGEREF _Toc511944696 \h </w:instrText>
             </w:r>
             <w:r>
               <w:rPr>
@@ -8348,7 +8348,7 @@
               <w:lang w:val="vi-VN" w:eastAsia="vi-VN"/>
             </w:rPr>
           </w:pPr>
-          <w:hyperlink w:anchor="_Toc511943545" w:history="1">
+          <w:hyperlink w:anchor="_Toc511944697" w:history="1">
             <w:r>
               <w:rPr>
                 <w:rStyle w:val="Hyperlink"/>
@@ -8377,7 +8377,7 @@
                 <w:noProof/>
                 <w:webHidden/>
               </w:rPr>
-              <w:instrText xml:space="preserve"> PAGEREF _Toc511943545 \h </w:instrText>
+              <w:instrText xml:space="preserve"> PAGEREF _Toc511944697 \h </w:instrText>
             </w:r>
             <w:r>
               <w:rPr>
@@ -8423,7 +8423,7 @@
               <w:lang w:val="vi-VN" w:eastAsia="vi-VN"/>
             </w:rPr>
           </w:pPr>
-          <w:hyperlink w:anchor="_Toc511943546" w:history="1">
+          <w:hyperlink w:anchor="_Toc511944698" w:history="1">
             <w:r>
               <w:rPr>
                 <w:rStyle w:val="Hyperlink"/>
@@ -8452,7 +8452,7 @@
                 <w:noProof/>
                 <w:webHidden/>
               </w:rPr>
-              <w:instrText xml:space="preserve"> PAGEREF _Toc511943546 \h </w:instrText>
+              <w:instrText xml:space="preserve"> PAGEREF _Toc511944698 \h </w:instrText>
             </w:r>
             <w:r>
               <w:rPr>
@@ -8498,7 +8498,7 @@
               <w:lang w:val="vi-VN" w:eastAsia="vi-VN"/>
             </w:rPr>
           </w:pPr>
-          <w:hyperlink w:anchor="_Toc511943547" w:history="1">
+          <w:hyperlink w:anchor="_Toc511944699" w:history="1">
             <w:r>
               <w:rPr>
                 <w:rStyle w:val="Hyperlink"/>
@@ -8527,7 +8527,7 @@
                 <w:noProof/>
                 <w:webHidden/>
               </w:rPr>
-              <w:instrText xml:space="preserve"> PAGEREF _Toc511943547 \h </w:instrText>
+              <w:instrText xml:space="preserve"> PAGEREF _Toc511944699 \h </w:instrText>
             </w:r>
             <w:r>
               <w:rPr>
@@ -8573,7 +8573,7 @@
               <w:lang w:val="vi-VN" w:eastAsia="vi-VN"/>
             </w:rPr>
           </w:pPr>
-          <w:hyperlink w:anchor="_Toc511943548" w:history="1">
+          <w:hyperlink w:anchor="_Toc511944700" w:history="1">
             <w:r>
               <w:rPr>
                 <w:rStyle w:val="Hyperlink"/>
@@ -8602,7 +8602,7 @@
                 <w:noProof/>
                 <w:webHidden/>
               </w:rPr>
-              <w:instrText xml:space="preserve"> PAGEREF _Toc511943548 \h </w:instrText>
+              <w:instrText xml:space="preserve"> PAGEREF _Toc511944700 \h </w:instrText>
             </w:r>
             <w:r>
               <w:rPr>
@@ -8648,7 +8648,7 @@
               <w:lang w:val="vi-VN" w:eastAsia="vi-VN"/>
             </w:rPr>
           </w:pPr>
-          <w:hyperlink w:anchor="_Toc511943549" w:history="1">
+          <w:hyperlink w:anchor="_Toc511944701" w:history="1">
             <w:r>
               <w:rPr>
                 <w:rStyle w:val="Hyperlink"/>
@@ -8677,7 +8677,7 @@
                 <w:noProof/>
                 <w:webHidden/>
               </w:rPr>
-              <w:instrText xml:space="preserve"> PAGEREF _Toc511943549 \h </w:instrText>
+              <w:instrText xml:space="preserve"> PAGEREF _Toc511944701 \h </w:instrText>
             </w:r>
             <w:r>
               <w:rPr>
@@ -8723,7 +8723,7 @@
               <w:lang w:val="vi-VN" w:eastAsia="vi-VN"/>
             </w:rPr>
           </w:pPr>
-          <w:hyperlink w:anchor="_Toc511943550" w:history="1">
+          <w:hyperlink w:anchor="_Toc511944702" w:history="1">
             <w:r>
               <w:rPr>
                 <w:rStyle w:val="Hyperlink"/>
@@ -8752,7 +8752,7 @@
                 <w:noProof/>
                 <w:webHidden/>
               </w:rPr>
-              <w:instrText xml:space="preserve"> PAGEREF _Toc511943550 \h </w:instrText>
+              <w:instrText xml:space="preserve"> PAGEREF _Toc511944702 \h </w:instrText>
             </w:r>
             <w:r>
               <w:rPr>
@@ -8798,7 +8798,7 @@
               <w:lang w:val="vi-VN" w:eastAsia="vi-VN"/>
             </w:rPr>
           </w:pPr>
-          <w:hyperlink w:anchor="_Toc511943551" w:history="1">
+          <w:hyperlink w:anchor="_Toc511944703" w:history="1">
             <w:r>
               <w:rPr>
                 <w:rStyle w:val="Hyperlink"/>
@@ -8827,7 +8827,7 @@
                 <w:noProof/>
                 <w:webHidden/>
               </w:rPr>
-              <w:instrText xml:space="preserve"> PAGEREF _Toc511943551 \h </w:instrText>
+              <w:instrText xml:space="preserve"> PAGEREF _Toc511944703 \h </w:instrText>
             </w:r>
             <w:r>
               <w:rPr>
@@ -8873,7 +8873,7 @@
               <w:lang w:val="vi-VN" w:eastAsia="vi-VN"/>
             </w:rPr>
           </w:pPr>
-          <w:hyperlink w:anchor="_Toc511943552" w:history="1">
+          <w:hyperlink w:anchor="_Toc511944704" w:history="1">
             <w:r>
               <w:rPr>
                 <w:rStyle w:val="Hyperlink"/>
@@ -8902,7 +8902,7 @@
                 <w:noProof/>
                 <w:webHidden/>
               </w:rPr>
-              <w:instrText xml:space="preserve"> PAGEREF _Toc511943552 \h </w:instrText>
+              <w:instrText xml:space="preserve"> PAGEREF _Toc511944704 \h </w:instrText>
             </w:r>
             <w:r>
               <w:rPr>
@@ -8948,7 +8948,7 @@
               <w:lang w:val="vi-VN" w:eastAsia="vi-VN"/>
             </w:rPr>
           </w:pPr>
-          <w:hyperlink w:anchor="_Toc511943553" w:history="1">
+          <w:hyperlink w:anchor="_Toc511944705" w:history="1">
             <w:r>
               <w:rPr>
                 <w:rStyle w:val="Hyperlink"/>
@@ -8977,7 +8977,7 @@
                 <w:noProof/>
                 <w:webHidden/>
               </w:rPr>
-              <w:instrText xml:space="preserve"> PAGEREF _Toc511943553 \h </w:instrText>
+              <w:instrText xml:space="preserve"> PAGEREF _Toc511944705 \h </w:instrText>
             </w:r>
             <w:r>
               <w:rPr>
@@ -9023,7 +9023,7 @@
               <w:lang w:val="vi-VN" w:eastAsia="vi-VN"/>
             </w:rPr>
           </w:pPr>
-          <w:hyperlink w:anchor="_Toc511943554" w:history="1">
+          <w:hyperlink w:anchor="_Toc511944706" w:history="1">
             <w:r>
               <w:rPr>
                 <w:rStyle w:val="Hyperlink"/>
@@ -9052,7 +9052,7 @@
                 <w:noProof/>
                 <w:webHidden/>
               </w:rPr>
-              <w:instrText xml:space="preserve"> PAGEREF _Toc511943554 \h </w:instrText>
+              <w:instrText xml:space="preserve"> PAGEREF _Toc511944706 \h </w:instrText>
             </w:r>
             <w:r>
               <w:rPr>
@@ -9098,7 +9098,7 @@
               <w:lang w:val="vi-VN" w:eastAsia="vi-VN"/>
             </w:rPr>
           </w:pPr>
-          <w:hyperlink w:anchor="_Toc511943555" w:history="1">
+          <w:hyperlink w:anchor="_Toc511944707" w:history="1">
             <w:r>
               <w:rPr>
                 <w:rStyle w:val="Hyperlink"/>
@@ -9127,7 +9127,7 @@
                 <w:noProof/>
                 <w:webHidden/>
               </w:rPr>
-              <w:instrText xml:space="preserve"> PAGEREF _Toc511943555 \h </w:instrText>
+              <w:instrText xml:space="preserve"> PAGEREF _Toc511944707 \h </w:instrText>
             </w:r>
             <w:r>
               <w:rPr>
@@ -9173,7 +9173,7 @@
               <w:lang w:val="vi-VN" w:eastAsia="vi-VN"/>
             </w:rPr>
           </w:pPr>
-          <w:hyperlink w:anchor="_Toc511943556" w:history="1">
+          <w:hyperlink w:anchor="_Toc511944708" w:history="1">
             <w:r>
               <w:rPr>
                 <w:rStyle w:val="Hyperlink"/>
@@ -9202,7 +9202,7 @@
                 <w:noProof/>
                 <w:webHidden/>
               </w:rPr>
-              <w:instrText xml:space="preserve"> PAGEREF _Toc511943556 \h </w:instrText>
+              <w:instrText xml:space="preserve"> PAGEREF _Toc511944708 \h </w:instrText>
             </w:r>
             <w:r>
               <w:rPr>
@@ -9248,7 +9248,7 @@
               <w:lang w:val="vi-VN" w:eastAsia="vi-VN"/>
             </w:rPr>
           </w:pPr>
-          <w:hyperlink w:anchor="_Toc511943557" w:history="1">
+          <w:hyperlink w:anchor="_Toc511944709" w:history="1">
             <w:r>
               <w:rPr>
                 <w:rStyle w:val="Hyperlink"/>
@@ -9277,7 +9277,7 @@
                 <w:noProof/>
                 <w:webHidden/>
               </w:rPr>
-              <w:instrText xml:space="preserve"> PAGEREF _Toc511943557 \h </w:instrText>
+              <w:instrText xml:space="preserve"> PAGEREF _Toc511944709 \h </w:instrText>
             </w:r>
             <w:r>
               <w:rPr>
@@ -9323,7 +9323,7 @@
               <w:lang w:val="vi-VN" w:eastAsia="vi-VN"/>
             </w:rPr>
           </w:pPr>
-          <w:hyperlink w:anchor="_Toc511943558" w:history="1">
+          <w:hyperlink w:anchor="_Toc511944710" w:history="1">
             <w:r>
               <w:rPr>
                 <w:rStyle w:val="Hyperlink"/>
@@ -9352,7 +9352,7 @@
                 <w:noProof/>
                 <w:webHidden/>
               </w:rPr>
-              <w:instrText xml:space="preserve"> PAGEREF _Toc511943558 \h </w:instrText>
+              <w:instrText xml:space="preserve"> PAGEREF _Toc511944710 \h </w:instrText>
             </w:r>
             <w:r>
               <w:rPr>
@@ -9398,7 +9398,7 @@
               <w:lang w:val="vi-VN" w:eastAsia="vi-VN"/>
             </w:rPr>
           </w:pPr>
-          <w:hyperlink w:anchor="_Toc511943559" w:history="1">
+          <w:hyperlink w:anchor="_Toc511944711" w:history="1">
             <w:r>
               <w:rPr>
                 <w:rStyle w:val="Hyperlink"/>
@@ -9427,7 +9427,7 @@
                 <w:noProof/>
                 <w:webHidden/>
               </w:rPr>
-              <w:instrText xml:space="preserve"> PAGEREF _Toc511943559 \h </w:instrText>
+              <w:instrText xml:space="preserve"> PAGEREF _Toc511944711 \h </w:instrText>
             </w:r>
             <w:r>
               <w:rPr>
@@ -9473,7 +9473,7 @@
               <w:lang w:val="vi-VN" w:eastAsia="vi-VN"/>
             </w:rPr>
           </w:pPr>
-          <w:hyperlink w:anchor="_Toc511943560" w:history="1">
+          <w:hyperlink w:anchor="_Toc511944712" w:history="1">
             <w:r>
               <w:rPr>
                 <w:rStyle w:val="Hyperlink"/>
@@ -9502,7 +9502,7 @@
                 <w:noProof/>
                 <w:webHidden/>
               </w:rPr>
-              <w:instrText xml:space="preserve"> PAGEREF _Toc511943560 \h </w:instrText>
+              <w:instrText xml:space="preserve"> PAGEREF _Toc511944712 \h </w:instrText>
             </w:r>
             <w:r>
               <w:rPr>
@@ -9548,7 +9548,7 @@
               <w:lang w:val="vi-VN" w:eastAsia="vi-VN"/>
             </w:rPr>
           </w:pPr>
-          <w:hyperlink w:anchor="_Toc511943561" w:history="1">
+          <w:hyperlink w:anchor="_Toc511944713" w:history="1">
             <w:r>
               <w:rPr>
                 <w:rStyle w:val="Hyperlink"/>
@@ -9577,7 +9577,7 @@
                 <w:noProof/>
                 <w:webHidden/>
               </w:rPr>
-              <w:instrText xml:space="preserve"> PAGEREF _Toc511943561 \h </w:instrText>
+              <w:instrText xml:space="preserve"> PAGEREF _Toc511944713 \h </w:instrText>
             </w:r>
             <w:r>
               <w:rPr>
@@ -9623,7 +9623,7 @@
               <w:lang w:val="vi-VN" w:eastAsia="vi-VN"/>
             </w:rPr>
           </w:pPr>
-          <w:hyperlink w:anchor="_Toc511943562" w:history="1">
+          <w:hyperlink w:anchor="_Toc511944714" w:history="1">
             <w:r>
               <w:rPr>
                 <w:rStyle w:val="Hyperlink"/>
@@ -9652,7 +9652,7 @@
                 <w:noProof/>
                 <w:webHidden/>
               </w:rPr>
-              <w:instrText xml:space="preserve"> PAGEREF _Toc511943562 \h </w:instrText>
+              <w:instrText xml:space="preserve"> PAGEREF _Toc511944714 \h </w:instrText>
             </w:r>
             <w:r>
               <w:rPr>
@@ -9698,7 +9698,7 @@
               <w:lang w:val="vi-VN" w:eastAsia="vi-VN"/>
             </w:rPr>
           </w:pPr>
-          <w:hyperlink w:anchor="_Toc511943563" w:history="1">
+          <w:hyperlink w:anchor="_Toc511944715" w:history="1">
             <w:r>
               <w:rPr>
                 <w:rStyle w:val="Hyperlink"/>
@@ -9727,7 +9727,7 @@
                 <w:noProof/>
                 <w:webHidden/>
               </w:rPr>
-              <w:instrText xml:space="preserve"> PAGEREF _Toc511943563 \h </w:instrText>
+              <w:instrText xml:space="preserve"> PAGEREF _Toc511944715 \h </w:instrText>
             </w:r>
             <w:r>
               <w:rPr>
@@ -9773,7 +9773,7 @@
               <w:lang w:val="vi-VN" w:eastAsia="vi-VN"/>
             </w:rPr>
           </w:pPr>
-          <w:hyperlink w:anchor="_Toc511943564" w:history="1">
+          <w:hyperlink w:anchor="_Toc511944716" w:history="1">
             <w:r>
               <w:rPr>
                 <w:rStyle w:val="Hyperlink"/>
@@ -9803,7 +9803,7 @@
                 <w:noProof/>
                 <w:webHidden/>
               </w:rPr>
-              <w:instrText xml:space="preserve"> PAGEREF _Toc511943564 \h </w:instrText>
+              <w:instrText xml:space="preserve"> PAGEREF _Toc511944716 \h </w:instrText>
             </w:r>
             <w:r>
               <w:rPr>
@@ -9849,7 +9849,7 @@
               <w:lang w:val="vi-VN" w:eastAsia="vi-VN"/>
             </w:rPr>
           </w:pPr>
-          <w:hyperlink w:anchor="_Toc511943565" w:history="1">
+          <w:hyperlink w:anchor="_Toc511944717" w:history="1">
             <w:r>
               <w:rPr>
                 <w:rStyle w:val="Hyperlink"/>
@@ -9857,7 +9857,25 @@
                 <w:noProof/>
                 <w:lang w:eastAsia="ko-KR"/>
               </w:rPr>
-              <w:t>4.1. Thiết kế cơ sở dữ liệu</w:t>
+              <w:t>4.1. Sơ đồ thực thể liên kết (Entity Relation</w:t>
+            </w:r>
+            <w:r>
+              <w:rPr>
+                <w:rStyle w:val="Hyperlink"/>
+                <w:rFonts w:cstheme="majorHAnsi"/>
+                <w:noProof/>
+                <w:lang w:eastAsia="ko-KR"/>
+              </w:rPr>
+              <w:t>s</w:t>
+            </w:r>
+            <w:r>
+              <w:rPr>
+                <w:rStyle w:val="Hyperlink"/>
+                <w:rFonts w:cstheme="majorHAnsi"/>
+                <w:noProof/>
+                <w:lang w:eastAsia="ko-KR"/>
+              </w:rPr>
+              <w:t>hip Diagram)</w:t>
             </w:r>
             <w:r>
               <w:rPr>
@@ -9878,7 +9896,82 @@
                 <w:noProof/>
                 <w:webHidden/>
               </w:rPr>
-              <w:instrText xml:space="preserve"> PAGEREF _Toc511943565 \h </w:instrText>
+              <w:instrText xml:space="preserve"> PAGEREF _Toc511944717 \h </w:instrText>
+            </w:r>
+            <w:r>
+              <w:rPr>
+                <w:noProof/>
+                <w:webHidden/>
+              </w:rPr>
+            </w:r>
+            <w:r>
+              <w:rPr>
+                <w:noProof/>
+                <w:webHidden/>
+              </w:rPr>
+              <w:fldChar w:fldCharType="separate"/>
+            </w:r>
+            <w:r>
+              <w:rPr>
+                <w:noProof/>
+                <w:webHidden/>
+              </w:rPr>
+              <w:t>28</w:t>
+            </w:r>
+            <w:r>
+              <w:rPr>
+                <w:noProof/>
+                <w:webHidden/>
+              </w:rPr>
+              <w:fldChar w:fldCharType="end"/>
+            </w:r>
+          </w:hyperlink>
+        </w:p>
+        <w:p>
+          <w:pPr>
+            <w:pStyle w:val="TOC2"/>
+            <w:tabs>
+              <w:tab w:val="right" w:leader="dot" w:pos="8777"/>
+            </w:tabs>
+            <w:rPr>
+              <w:rFonts w:cstheme="minorBidi"/>
+              <w:noProof/>
+              <w:color w:val="auto"/>
+              <w:sz w:val="22"/>
+              <w:szCs w:val="22"/>
+              <w:lang w:val="vi-VN" w:eastAsia="vi-VN"/>
+            </w:rPr>
+          </w:pPr>
+          <w:hyperlink w:anchor="_Toc511944718" w:history="1">
+            <w:r>
+              <w:rPr>
+                <w:rStyle w:val="Hyperlink"/>
+                <w:rFonts w:cstheme="majorHAnsi"/>
+                <w:noProof/>
+                <w:lang w:eastAsia="ko-KR"/>
+              </w:rPr>
+              <w:t>4.2. Thiết kế cơ sở dựa liệu</w:t>
+            </w:r>
+            <w:r>
+              <w:rPr>
+                <w:noProof/>
+                <w:webHidden/>
+              </w:rPr>
+              <w:tab/>
+            </w:r>
+            <w:r>
+              <w:rPr>
+                <w:noProof/>
+                <w:webHidden/>
+              </w:rPr>
+              <w:fldChar w:fldCharType="begin"/>
+            </w:r>
+            <w:r>
+              <w:rPr>
+                <w:noProof/>
+                <w:webHidden/>
+              </w:rPr>
+              <w:instrText xml:space="preserve"> PAGEREF _Toc511944718 \h </w:instrText>
             </w:r>
             <w:r>
               <w:rPr>
@@ -9924,7 +10017,7 @@
               <w:lang w:val="vi-VN" w:eastAsia="vi-VN"/>
             </w:rPr>
           </w:pPr>
-          <w:hyperlink w:anchor="_Toc511943566" w:history="1">
+          <w:hyperlink w:anchor="_Toc511944719" w:history="1">
             <w:r>
               <w:rPr>
                 <w:rStyle w:val="Hyperlink"/>
@@ -9954,7 +10047,7 @@
                 <w:noProof/>
                 <w:webHidden/>
               </w:rPr>
-              <w:instrText xml:space="preserve"> PAGEREF _Toc511943566 \h </w:instrText>
+              <w:instrText xml:space="preserve"> PAGEREF _Toc511944719 \h </w:instrText>
             </w:r>
             <w:r>
               <w:rPr>
@@ -10000,7 +10093,7 @@
               <w:lang w:val="vi-VN" w:eastAsia="vi-VN"/>
             </w:rPr>
           </w:pPr>
-          <w:hyperlink w:anchor="_Toc511943567" w:history="1">
+          <w:hyperlink w:anchor="_Toc511944720" w:history="1">
             <w:r>
               <w:rPr>
                 <w:rStyle w:val="Hyperlink"/>
@@ -10030,7 +10123,7 @@
                 <w:noProof/>
                 <w:webHidden/>
               </w:rPr>
-              <w:instrText xml:space="preserve"> PAGEREF _Toc511943567 \h </w:instrText>
+              <w:instrText xml:space="preserve"> PAGEREF _Toc511944720 \h </w:instrText>
             </w:r>
             <w:r>
               <w:rPr>
@@ -10050,7 +10143,7 @@
                 <w:noProof/>
                 <w:webHidden/>
               </w:rPr>
-              <w:t>29</w:t>
+              <w:t>30</w:t>
             </w:r>
             <w:r>
               <w:rPr>
@@ -10098,8 +10191,6 @@
           <w:lang w:eastAsia="ko-KR"/>
         </w:rPr>
       </w:pPr>
-      <w:bookmarkStart w:id="4" w:name="_GoBack"/>
-      <w:bookmarkEnd w:id="4"/>
     </w:p>
     <w:p>
       <w:pPr>
@@ -10184,7 +10275,7 @@
           <w:lang w:eastAsia="ko-KR"/>
         </w:rPr>
       </w:pPr>
-      <w:bookmarkStart w:id="5" w:name="_Toc511943538"/>
+      <w:bookmarkStart w:id="4" w:name="_Toc511944690"/>
       <w:r>
         <w:rPr>
           <w:rFonts w:eastAsia="Times New Roman" w:cstheme="majorHAnsi"/>
@@ -10196,7 +10287,7 @@
         </w:rPr>
         <w:t>CHƯƠNG 1. GIỚI THIỆU</w:t>
       </w:r>
-      <w:bookmarkEnd w:id="5"/>
+      <w:bookmarkEnd w:id="4"/>
     </w:p>
     <w:p>
       <w:pPr>
@@ -10221,7 +10312,7 @@
           <w:lang w:eastAsia="ko-KR"/>
         </w:rPr>
       </w:pPr>
-      <w:bookmarkStart w:id="6" w:name="_Toc511943539"/>
+      <w:bookmarkStart w:id="5" w:name="_Toc511944691"/>
       <w:r>
         <w:rPr>
           <w:rFonts w:eastAsia="Times New Roman" w:cstheme="majorHAnsi"/>
@@ -10255,7 +10346,7 @@
         </w:rPr>
         <w:t>. CƠ SỞ LÝ THUYẾT</w:t>
       </w:r>
-      <w:bookmarkEnd w:id="6"/>
+      <w:bookmarkEnd w:id="5"/>
     </w:p>
     <w:p>
       <w:pPr>
@@ -10530,7 +10621,7 @@
           <w:lang w:eastAsia="ko-KR"/>
         </w:rPr>
       </w:pPr>
-      <w:bookmarkStart w:id="7" w:name="_Toc511943540"/>
+      <w:bookmarkStart w:id="6" w:name="_Toc511944692"/>
       <w:r>
         <w:rPr>
           <w:rFonts w:eastAsia="Times New Roman" w:cstheme="majorHAnsi"/>
@@ -10564,38 +10655,38 @@
         </w:rPr>
         <w:t>. PHÂN TÍCH HỆ THỐNG</w:t>
       </w:r>
+      <w:bookmarkEnd w:id="6"/>
+    </w:p>
+    <w:p>
+      <w:pPr>
+        <w:pStyle w:val="Heading2"/>
+        <w:rPr>
+          <w:rFonts w:eastAsia="Times New Roman" w:cstheme="majorHAnsi"/>
+          <w:color w:val="000000"/>
+          <w:sz w:val="32"/>
+          <w:lang w:eastAsia="ko-KR"/>
+        </w:rPr>
+      </w:pPr>
+      <w:bookmarkStart w:id="7" w:name="_Toc511944693"/>
+      <w:r>
+        <w:rPr>
+          <w:rFonts w:eastAsia="Times New Roman" w:cstheme="majorHAnsi"/>
+          <w:color w:val="000000"/>
+          <w:sz w:val="32"/>
+          <w:lang w:eastAsia="ko-KR"/>
+        </w:rPr>
+        <w:t>3</w:t>
+      </w:r>
+      <w:r>
+        <w:rPr>
+          <w:rFonts w:eastAsia="Times New Roman" w:cstheme="majorHAnsi"/>
+          <w:color w:val="000000"/>
+          <w:sz w:val="32"/>
+          <w:lang w:eastAsia="ko-KR"/>
+        </w:rPr>
+        <w:t>.1. Yêu cầu chức năng</w:t>
+      </w:r>
       <w:bookmarkEnd w:id="7"/>
-    </w:p>
-    <w:p>
-      <w:pPr>
-        <w:pStyle w:val="Heading2"/>
-        <w:rPr>
-          <w:rFonts w:eastAsia="Times New Roman" w:cstheme="majorHAnsi"/>
-          <w:color w:val="000000"/>
-          <w:sz w:val="32"/>
-          <w:lang w:eastAsia="ko-KR"/>
-        </w:rPr>
-      </w:pPr>
-      <w:bookmarkStart w:id="8" w:name="_Toc511943541"/>
-      <w:r>
-        <w:rPr>
-          <w:rFonts w:eastAsia="Times New Roman" w:cstheme="majorHAnsi"/>
-          <w:color w:val="000000"/>
-          <w:sz w:val="32"/>
-          <w:lang w:eastAsia="ko-KR"/>
-        </w:rPr>
-        <w:t>3</w:t>
-      </w:r>
-      <w:r>
-        <w:rPr>
-          <w:rFonts w:eastAsia="Times New Roman" w:cstheme="majorHAnsi"/>
-          <w:color w:val="000000"/>
-          <w:sz w:val="32"/>
-          <w:lang w:eastAsia="ko-KR"/>
-        </w:rPr>
-        <w:t>.1. Yêu cầu chức năng</w:t>
-      </w:r>
-      <w:bookmarkEnd w:id="8"/>
     </w:p>
     <w:p>
       <w:pPr>
@@ -10797,7 +10888,7 @@
           <w:lang w:eastAsia="ko-KR"/>
         </w:rPr>
       </w:pPr>
-      <w:bookmarkStart w:id="9" w:name="_Toc511943542"/>
+      <w:bookmarkStart w:id="8" w:name="_Toc511944694"/>
       <w:r>
         <w:rPr>
           <w:rFonts w:eastAsia="Times New Roman" w:cstheme="majorHAnsi"/>
@@ -10816,7 +10907,7 @@
         </w:rPr>
         <w:t>.2. Yêu cầu phi chức năng</w:t>
       </w:r>
-      <w:bookmarkEnd w:id="9"/>
+      <w:bookmarkEnd w:id="8"/>
     </w:p>
     <w:p>
       <w:pPr>
@@ -10939,7 +11030,7 @@
           <w:lang w:eastAsia="ko-KR"/>
         </w:rPr>
       </w:pPr>
-      <w:bookmarkStart w:id="10" w:name="_Toc511943543"/>
+      <w:bookmarkStart w:id="9" w:name="_Toc511944695"/>
       <w:r>
         <w:rPr>
           <w:rFonts w:eastAsia="Times New Roman" w:cstheme="majorHAnsi"/>
@@ -10967,7 +11058,7 @@
         </w:rPr>
         <w:t xml:space="preserve"> (Use case Diagram)</w:t>
       </w:r>
-      <w:bookmarkEnd w:id="10"/>
+      <w:bookmarkEnd w:id="9"/>
     </w:p>
     <w:p>
       <w:pPr>
@@ -11084,7 +11175,7 @@
           <w:lang w:eastAsia="ko-KR"/>
         </w:rPr>
       </w:pPr>
-      <w:bookmarkStart w:id="11" w:name="_Toc511943544"/>
+      <w:bookmarkStart w:id="10" w:name="_Toc511944696"/>
       <w:r>
         <w:rPr>
           <w:rFonts w:cstheme="majorHAnsi"/>
@@ -11103,41 +11194,41 @@
         </w:rPr>
         <w:t>.4. Sơ đồ phân rã use case</w:t>
       </w:r>
+      <w:bookmarkEnd w:id="10"/>
+    </w:p>
+    <w:p>
+      <w:pPr>
+        <w:pStyle w:val="Heading3"/>
+        <w:rPr>
+          <w:rFonts w:eastAsia="Times New Roman" w:cstheme="majorHAnsi"/>
+          <w:color w:val="000000"/>
+          <w:sz w:val="28"/>
+          <w:szCs w:val="26"/>
+          <w:lang w:eastAsia="ko-KR"/>
+        </w:rPr>
+      </w:pPr>
+      <w:bookmarkStart w:id="11" w:name="_Toc511944697"/>
+      <w:r>
+        <w:rPr>
+          <w:rFonts w:eastAsia="Times New Roman" w:cstheme="majorHAnsi"/>
+          <w:color w:val="000000"/>
+          <w:sz w:val="28"/>
+          <w:szCs w:val="26"/>
+          <w:lang w:eastAsia="ko-KR"/>
+        </w:rPr>
+        <w:t>3</w:t>
+      </w:r>
+      <w:r>
+        <w:rPr>
+          <w:rFonts w:eastAsia="Times New Roman" w:cstheme="majorHAnsi"/>
+          <w:color w:val="000000"/>
+          <w:sz w:val="28"/>
+          <w:szCs w:val="26"/>
+          <w:lang w:eastAsia="ko-KR"/>
+        </w:rPr>
+        <w:t>.4.1. Use case đăng ký tài khoản</w:t>
+      </w:r>
       <w:bookmarkEnd w:id="11"/>
-    </w:p>
-    <w:p>
-      <w:pPr>
-        <w:pStyle w:val="Heading3"/>
-        <w:rPr>
-          <w:rFonts w:eastAsia="Times New Roman" w:cstheme="majorHAnsi"/>
-          <w:color w:val="000000"/>
-          <w:sz w:val="28"/>
-          <w:szCs w:val="26"/>
-          <w:lang w:eastAsia="ko-KR"/>
-        </w:rPr>
-      </w:pPr>
-      <w:bookmarkStart w:id="12" w:name="_Toc511943545"/>
-      <w:r>
-        <w:rPr>
-          <w:rFonts w:eastAsia="Times New Roman" w:cstheme="majorHAnsi"/>
-          <w:color w:val="000000"/>
-          <w:sz w:val="28"/>
-          <w:szCs w:val="26"/>
-          <w:lang w:eastAsia="ko-KR"/>
-        </w:rPr>
-        <w:t>3</w:t>
-      </w:r>
-      <w:r>
-        <w:rPr>
-          <w:rFonts w:eastAsia="Times New Roman" w:cstheme="majorHAnsi"/>
-          <w:color w:val="000000"/>
-          <w:sz w:val="28"/>
-          <w:szCs w:val="26"/>
-          <w:lang w:eastAsia="ko-KR"/>
-        </w:rPr>
-        <w:t>.4.1. Use case đăng ký tài khoản</w:t>
-      </w:r>
-      <w:bookmarkEnd w:id="12"/>
     </w:p>
     <w:p>
       <w:pPr>
@@ -11402,7 +11493,7 @@
           <w:lang w:eastAsia="ko-KR"/>
         </w:rPr>
       </w:pPr>
-      <w:bookmarkStart w:id="13" w:name="_Toc511943546"/>
+      <w:bookmarkStart w:id="12" w:name="_Toc511944698"/>
       <w:r>
         <w:rPr>
           <w:rFonts w:eastAsia="Times New Roman" w:cstheme="majorHAnsi"/>
@@ -11423,7 +11514,7 @@
         </w:rPr>
         <w:t>.4.2. Use case đăng nhập</w:t>
       </w:r>
-      <w:bookmarkEnd w:id="13"/>
+      <w:bookmarkEnd w:id="12"/>
     </w:p>
     <w:p>
       <w:pPr>
@@ -11657,7 +11748,7 @@
           <w:lang w:eastAsia="ko-KR"/>
         </w:rPr>
       </w:pPr>
-      <w:bookmarkStart w:id="14" w:name="_Toc511943547"/>
+      <w:bookmarkStart w:id="13" w:name="_Toc511944699"/>
       <w:r>
         <w:rPr>
           <w:rFonts w:eastAsia="Times New Roman" w:cstheme="majorHAnsi"/>
@@ -11698,7 +11789,7 @@
         </w:rPr>
         <w:t>. Use case tìm kiếm nhà trọ</w:t>
       </w:r>
-      <w:bookmarkEnd w:id="14"/>
+      <w:bookmarkEnd w:id="13"/>
     </w:p>
     <w:p>
       <w:pPr>
@@ -12030,7 +12121,7 @@
           <w:lang w:eastAsia="ko-KR"/>
         </w:rPr>
       </w:pPr>
-      <w:bookmarkStart w:id="15" w:name="_Toc511943548"/>
+      <w:bookmarkStart w:id="14" w:name="_Toc511944700"/>
       <w:r>
         <w:rPr>
           <w:rFonts w:eastAsia="Times New Roman" w:cstheme="majorHAnsi"/>
@@ -12052,7 +12143,7 @@
         </w:rPr>
         <w:t>.4.4. Use case xem thông tin nhà trọ</w:t>
       </w:r>
-      <w:bookmarkEnd w:id="15"/>
+      <w:bookmarkEnd w:id="14"/>
     </w:p>
     <w:p>
       <w:pPr>
@@ -12346,7 +12437,7 @@
           <w:lang w:eastAsia="ko-KR"/>
         </w:rPr>
       </w:pPr>
-      <w:bookmarkStart w:id="16" w:name="_Toc511943549"/>
+      <w:bookmarkStart w:id="15" w:name="_Toc511944701"/>
       <w:r>
         <w:rPr>
           <w:rFonts w:eastAsia="Times New Roman" w:cstheme="majorHAnsi"/>
@@ -12367,7 +12458,7 @@
         </w:rPr>
         <w:t>.4.5. Use case sửa thông tin</w:t>
       </w:r>
-      <w:bookmarkEnd w:id="16"/>
+      <w:bookmarkEnd w:id="15"/>
     </w:p>
     <w:p>
       <w:pPr>
@@ -12581,7 +12672,7 @@
           <w:lang w:eastAsia="ko-KR"/>
         </w:rPr>
       </w:pPr>
-      <w:bookmarkStart w:id="17" w:name="_Toc511943550"/>
+      <w:bookmarkStart w:id="16" w:name="_Toc511944702"/>
       <w:r>
         <w:rPr>
           <w:rFonts w:eastAsia="Times New Roman" w:cstheme="majorHAnsi"/>
@@ -12602,7 +12693,7 @@
         </w:rPr>
         <w:t>.4.6. Use case báo cáo thống kê</w:t>
       </w:r>
-      <w:bookmarkEnd w:id="17"/>
+      <w:bookmarkEnd w:id="16"/>
     </w:p>
     <w:p>
       <w:pPr>
@@ -12764,7 +12855,7 @@
           <w:lang w:eastAsia="ko-KR"/>
         </w:rPr>
       </w:pPr>
-      <w:bookmarkStart w:id="18" w:name="_Toc511943551"/>
+      <w:bookmarkStart w:id="17" w:name="_Toc511944703"/>
       <w:r>
         <w:rPr>
           <w:rFonts w:eastAsia="Times New Roman" w:cstheme="majorHAnsi"/>
@@ -12819,7 +12910,7 @@
         </w:rPr>
         <w:t xml:space="preserve"> đồ lớp (Class Diagram)</w:t>
       </w:r>
-      <w:bookmarkEnd w:id="18"/>
+      <w:bookmarkEnd w:id="17"/>
     </w:p>
     <w:p>
       <w:pPr>
@@ -13063,7 +13154,7 @@
           <w:lang w:eastAsia="ko-KR"/>
         </w:rPr>
       </w:pPr>
-      <w:bookmarkStart w:id="19" w:name="_Toc511943552"/>
+      <w:bookmarkStart w:id="18" w:name="_Toc511944704"/>
       <w:r>
         <w:rPr>
           <w:rFonts w:eastAsia="Times New Roman" w:cstheme="majorHAnsi"/>
@@ -13118,7 +13209,7 @@
         </w:rPr>
         <w:t xml:space="preserve"> hoạt động (Activity Diagram)</w:t>
       </w:r>
-      <w:bookmarkEnd w:id="19"/>
+      <w:bookmarkEnd w:id="18"/>
     </w:p>
     <w:p>
       <w:pPr>
@@ -13139,7 +13230,7 @@
           <w:lang w:eastAsia="ko-KR"/>
         </w:rPr>
       </w:pPr>
-      <w:bookmarkStart w:id="20" w:name="_Toc511943553"/>
+      <w:bookmarkStart w:id="19" w:name="_Toc511944705"/>
       <w:r>
         <w:rPr>
           <w:rFonts w:eastAsia="Times New Roman" w:cstheme="majorHAnsi"/>
@@ -13161,7 +13252,7 @@
         </w:rPr>
         <w:t>.1. Chức năng đăng nhập</w:t>
       </w:r>
-      <w:bookmarkEnd w:id="20"/>
+      <w:bookmarkEnd w:id="19"/>
     </w:p>
     <w:p>
       <w:pPr>
@@ -13256,7 +13347,7 @@
           <w:lang w:eastAsia="ko-KR"/>
         </w:rPr>
       </w:pPr>
-      <w:bookmarkStart w:id="21" w:name="_Toc511943554"/>
+      <w:bookmarkStart w:id="20" w:name="_Toc511944706"/>
       <w:r>
         <w:rPr>
           <w:rFonts w:eastAsia="Times New Roman" w:cstheme="majorHAnsi"/>
@@ -13277,7 +13368,7 @@
         </w:rPr>
         <w:t>.2. Chức năng đăng ký</w:t>
       </w:r>
-      <w:bookmarkEnd w:id="21"/>
+      <w:bookmarkEnd w:id="20"/>
     </w:p>
     <w:p>
       <w:pPr>
@@ -13382,7 +13473,7 @@
           <w:lang w:eastAsia="ko-KR"/>
         </w:rPr>
       </w:pPr>
-      <w:bookmarkStart w:id="22" w:name="_Toc511943555"/>
+      <w:bookmarkStart w:id="21" w:name="_Toc511944707"/>
       <w:r>
         <w:rPr>
           <w:rFonts w:eastAsia="Times New Roman" w:cstheme="majorHAnsi"/>
@@ -13403,7 +13494,7 @@
         </w:rPr>
         <w:t>.3. Chức năng tìm kiếm nhà trọ</w:t>
       </w:r>
-      <w:bookmarkEnd w:id="22"/>
+      <w:bookmarkEnd w:id="21"/>
     </w:p>
     <w:p>
       <w:pPr>
@@ -13586,7 +13677,7 @@
           <w:lang w:eastAsia="ko-KR"/>
         </w:rPr>
       </w:pPr>
-      <w:bookmarkStart w:id="23" w:name="_Toc511943556"/>
+      <w:bookmarkStart w:id="22" w:name="_Toc511944708"/>
       <w:r>
         <w:rPr>
           <w:rFonts w:eastAsia="Times New Roman" w:cstheme="majorHAnsi"/>
@@ -13618,7 +13709,7 @@
         </w:rPr>
         <w:t>xem thông tin nhà trọ</w:t>
       </w:r>
-      <w:bookmarkEnd w:id="23"/>
+      <w:bookmarkEnd w:id="22"/>
     </w:p>
     <w:p>
       <w:pPr>
@@ -13788,7 +13879,7 @@
           <w:lang w:eastAsia="ko-KR"/>
         </w:rPr>
       </w:pPr>
-      <w:bookmarkStart w:id="24" w:name="_Toc511943557"/>
+      <w:bookmarkStart w:id="23" w:name="_Toc511944709"/>
       <w:r>
         <w:rPr>
           <w:rFonts w:eastAsia="Times New Roman" w:cstheme="majorHAnsi"/>
@@ -13810,7 +13901,7 @@
         </w:rPr>
         <w:t>.5. Chức năng đăng tin thuê nhà</w:t>
       </w:r>
-      <w:bookmarkEnd w:id="24"/>
+      <w:bookmarkEnd w:id="23"/>
     </w:p>
     <w:p>
       <w:pPr>
@@ -13914,7 +14005,7 @@
           <w:lang w:eastAsia="ko-KR"/>
         </w:rPr>
       </w:pPr>
-      <w:bookmarkStart w:id="25" w:name="_Toc511943558"/>
+      <w:bookmarkStart w:id="24" w:name="_Toc511944710"/>
       <w:r>
         <w:rPr>
           <w:rFonts w:eastAsia="Times New Roman" w:cstheme="majorHAnsi"/>
@@ -13952,41 +14043,41 @@
         </w:rPr>
         <w:t>. Biểu đồ tuần tự (Sequence diagram)</w:t>
       </w:r>
+      <w:bookmarkEnd w:id="24"/>
+    </w:p>
+    <w:p>
+      <w:pPr>
+        <w:pStyle w:val="Heading3"/>
+        <w:rPr>
+          <w:rFonts w:eastAsia="Times New Roman" w:cstheme="majorHAnsi"/>
+          <w:color w:val="000000"/>
+          <w:sz w:val="28"/>
+          <w:szCs w:val="26"/>
+          <w:lang w:eastAsia="ko-KR"/>
+        </w:rPr>
+      </w:pPr>
+      <w:bookmarkStart w:id="25" w:name="_Toc511944711"/>
+      <w:r>
+        <w:rPr>
+          <w:rFonts w:eastAsia="Times New Roman" w:cstheme="majorHAnsi"/>
+          <w:color w:val="000000"/>
+          <w:sz w:val="28"/>
+          <w:szCs w:val="26"/>
+          <w:lang w:eastAsia="ko-KR"/>
+        </w:rPr>
+        <w:t>3.7</w:t>
+      </w:r>
+      <w:r>
+        <w:rPr>
+          <w:rFonts w:eastAsia="Times New Roman" w:cstheme="majorHAnsi"/>
+          <w:color w:val="000000"/>
+          <w:sz w:val="28"/>
+          <w:szCs w:val="26"/>
+          <w:lang w:eastAsia="ko-KR"/>
+        </w:rPr>
+        <w:t>.1. Chức năng đăng ký</w:t>
+      </w:r>
       <w:bookmarkEnd w:id="25"/>
-    </w:p>
-    <w:p>
-      <w:pPr>
-        <w:pStyle w:val="Heading3"/>
-        <w:rPr>
-          <w:rFonts w:eastAsia="Times New Roman" w:cstheme="majorHAnsi"/>
-          <w:color w:val="000000"/>
-          <w:sz w:val="28"/>
-          <w:szCs w:val="26"/>
-          <w:lang w:eastAsia="ko-KR"/>
-        </w:rPr>
-      </w:pPr>
-      <w:bookmarkStart w:id="26" w:name="_Toc511943559"/>
-      <w:r>
-        <w:rPr>
-          <w:rFonts w:eastAsia="Times New Roman" w:cstheme="majorHAnsi"/>
-          <w:color w:val="000000"/>
-          <w:sz w:val="28"/>
-          <w:szCs w:val="26"/>
-          <w:lang w:eastAsia="ko-KR"/>
-        </w:rPr>
-        <w:t>3.7</w:t>
-      </w:r>
-      <w:r>
-        <w:rPr>
-          <w:rFonts w:eastAsia="Times New Roman" w:cstheme="majorHAnsi"/>
-          <w:color w:val="000000"/>
-          <w:sz w:val="28"/>
-          <w:szCs w:val="26"/>
-          <w:lang w:eastAsia="ko-KR"/>
-        </w:rPr>
-        <w:t>.1. Chức năng đăng ký</w:t>
-      </w:r>
-      <w:bookmarkEnd w:id="26"/>
     </w:p>
     <w:p>
       <w:pPr>
@@ -14081,7 +14172,7 @@
           <w:lang w:eastAsia="ko-KR"/>
         </w:rPr>
       </w:pPr>
-      <w:bookmarkStart w:id="27" w:name="_Toc511943560"/>
+      <w:bookmarkStart w:id="26" w:name="_Toc511944712"/>
       <w:r>
         <w:rPr>
           <w:rFonts w:eastAsia="Times New Roman" w:cstheme="majorHAnsi"/>
@@ -14102,7 +14193,7 @@
         </w:rPr>
         <w:t>.2. Chức năng đăng nhập</w:t>
       </w:r>
-      <w:bookmarkEnd w:id="27"/>
+      <w:bookmarkEnd w:id="26"/>
     </w:p>
     <w:p>
       <w:pPr>
@@ -14197,7 +14288,7 @@
           <w:lang w:eastAsia="ko-KR"/>
         </w:rPr>
       </w:pPr>
-      <w:bookmarkStart w:id="28" w:name="_Toc511943561"/>
+      <w:bookmarkStart w:id="27" w:name="_Toc511944713"/>
       <w:r>
         <w:rPr>
           <w:rFonts w:eastAsia="Times New Roman" w:cstheme="majorHAnsi"/>
@@ -14219,7 +14310,7 @@
         </w:rPr>
         <w:t>.3. Chức năng tìm nhà trọ</w:t>
       </w:r>
-      <w:bookmarkEnd w:id="28"/>
+      <w:bookmarkEnd w:id="27"/>
     </w:p>
     <w:p>
       <w:pPr>
@@ -14314,7 +14405,7 @@
           <w:lang w:eastAsia="ko-KR"/>
         </w:rPr>
       </w:pPr>
-      <w:bookmarkStart w:id="29" w:name="_Toc511943562"/>
+      <w:bookmarkStart w:id="28" w:name="_Toc511944714"/>
       <w:r>
         <w:rPr>
           <w:rFonts w:eastAsia="Times New Roman" w:cstheme="majorHAnsi"/>
@@ -14336,7 +14427,7 @@
         </w:rPr>
         <w:t>.4. Chức năng xem thông tin nhà trọ</w:t>
       </w:r>
-      <w:bookmarkEnd w:id="29"/>
+      <w:bookmarkEnd w:id="28"/>
     </w:p>
     <w:p>
       <w:pPr>
@@ -14442,7 +14533,7 @@
           <w:lang w:eastAsia="ko-KR"/>
         </w:rPr>
       </w:pPr>
-      <w:bookmarkStart w:id="30" w:name="_Toc511943563"/>
+      <w:bookmarkStart w:id="29" w:name="_Toc511944715"/>
       <w:r>
         <w:rPr>
           <w:rFonts w:eastAsia="Times New Roman" w:cstheme="majorHAnsi"/>
@@ -14464,7 +14555,7 @@
         </w:rPr>
         <w:t>.5. Chức năng đăng ký nhà trọ (đăng tin)</w:t>
       </w:r>
-      <w:bookmarkEnd w:id="30"/>
+      <w:bookmarkEnd w:id="29"/>
     </w:p>
     <w:p>
       <w:pPr>
@@ -14622,7 +14713,7 @@
           <w:lang w:eastAsia="ko-KR"/>
         </w:rPr>
       </w:pPr>
-      <w:bookmarkStart w:id="31" w:name="_Toc511943564"/>
+      <w:bookmarkStart w:id="30" w:name="_Toc511944716"/>
       <w:r>
         <w:rPr>
           <w:rFonts w:eastAsia="Times New Roman" w:cstheme="majorHAnsi"/>
@@ -14657,7 +14748,7 @@
         </w:rPr>
         <w:t>. THIẾT KẾ HỆ THỐNG</w:t>
       </w:r>
-      <w:bookmarkEnd w:id="31"/>
+      <w:bookmarkEnd w:id="30"/>
     </w:p>
     <w:p>
       <w:pPr>
@@ -14669,7 +14760,7 @@
           <w:lang w:eastAsia="ko-KR"/>
         </w:rPr>
       </w:pPr>
-      <w:bookmarkStart w:id="32" w:name="_Toc511943565"/>
+      <w:bookmarkStart w:id="31" w:name="_Toc511944717"/>
       <w:r>
         <w:rPr>
           <w:rFonts w:cstheme="majorHAnsi"/>
@@ -14677,9 +14768,18 @@
           <w:sz w:val="32"/>
           <w:lang w:eastAsia="ko-KR"/>
         </w:rPr>
-        <w:t>4.1. Thiết kế cơ sở dữ liệu</w:t>
-      </w:r>
-      <w:bookmarkEnd w:id="32"/>
+        <w:t xml:space="preserve">4.1. </w:t>
+      </w:r>
+      <w:r>
+        <w:rPr>
+          <w:rFonts w:cstheme="majorHAnsi"/>
+          <w:color w:val="auto"/>
+          <w:sz w:val="32"/>
+          <w:lang w:eastAsia="ko-KR"/>
+        </w:rPr>
+        <w:t>Sơ đồ thực thể liên kết (Entity Relationship Diagram)</w:t>
+      </w:r>
+      <w:bookmarkEnd w:id="31"/>
     </w:p>
     <w:p>
       <w:pPr>
@@ -14695,10 +14795,10 @@
           <w:lang w:val="vi-VN" w:eastAsia="vi-VN"/>
         </w:rPr>
         <w:drawing>
-          <wp:inline distT="0" distB="0" distL="0" distR="0" wp14:anchorId="3DB62F35" wp14:editId="562BDD59">
-            <wp:extent cx="5579745" cy="3519170"/>
-            <wp:effectExtent l="0" t="0" r="1905" b="5080"/>
-            <wp:docPr id="17" name="Picture 17"/>
+          <wp:inline distT="0" distB="0" distL="0" distR="0" wp14:anchorId="43531CF4" wp14:editId="2B35309D">
+            <wp:extent cx="5579745" cy="3038475"/>
+            <wp:effectExtent l="0" t="0" r="1905" b="9525"/>
+            <wp:docPr id="24" name="Picture 24"/>
             <wp:cNvGraphicFramePr>
               <a:graphicFrameLocks xmlns:a="http://schemas.openxmlformats.org/drawingml/2006/main" noChangeAspect="1"/>
             </wp:cNvGraphicFramePr>
@@ -14718,6 +14818,111 @@
                   <pic:spPr>
                     <a:xfrm>
                       <a:off x="0" y="0"/>
+                      <a:ext cx="5579745" cy="3038475"/>
+                    </a:xfrm>
+                    <a:prstGeom prst="rect">
+                      <a:avLst/>
+                    </a:prstGeom>
+                  </pic:spPr>
+                </pic:pic>
+              </a:graphicData>
+            </a:graphic>
+          </wp:inline>
+        </w:drawing>
+      </w:r>
+    </w:p>
+    <w:p>
+      <w:pPr>
+        <w:jc w:val="center"/>
+        <w:rPr>
+          <w:rFonts w:asciiTheme="majorHAnsi" w:hAnsiTheme="majorHAnsi" w:cstheme="majorHAnsi"/>
+          <w:lang w:eastAsia="ko-KR"/>
+        </w:rPr>
+      </w:pPr>
+      <w:r>
+        <w:rPr>
+          <w:rFonts w:asciiTheme="majorHAnsi" w:hAnsiTheme="majorHAnsi" w:cstheme="majorHAnsi"/>
+          <w:lang w:eastAsia="ko-KR"/>
+        </w:rPr>
+        <w:t>Hình 4-1. Sơ đồ thực thể liên kết của hệ thống</w:t>
+      </w:r>
+    </w:p>
+    <w:p>
+      <w:pPr>
+        <w:pStyle w:val="Heading2"/>
+        <w:rPr>
+          <w:rFonts w:cstheme="majorHAnsi"/>
+          <w:color w:val="auto"/>
+          <w:sz w:val="32"/>
+          <w:lang w:eastAsia="ko-KR"/>
+        </w:rPr>
+      </w:pPr>
+      <w:bookmarkStart w:id="32" w:name="_Toc511944718"/>
+      <w:r>
+        <w:rPr>
+          <w:rFonts w:cstheme="majorHAnsi"/>
+          <w:color w:val="auto"/>
+          <w:sz w:val="32"/>
+          <w:lang w:eastAsia="ko-KR"/>
+        </w:rPr>
+        <w:t>4.2. Thiết kế cơ sở dựa liệu</w:t>
+      </w:r>
+      <w:bookmarkEnd w:id="32"/>
+    </w:p>
+    <w:p>
+      <w:pPr>
+        <w:rPr>
+          <w:rFonts w:asciiTheme="majorHAnsi" w:hAnsiTheme="majorHAnsi" w:cstheme="majorHAnsi"/>
+          <w:lang w:eastAsia="ko-KR"/>
+        </w:rPr>
+      </w:pPr>
+      <w:r>
+        <w:rPr>
+          <w:rFonts w:asciiTheme="majorHAnsi" w:hAnsiTheme="majorHAnsi" w:cstheme="majorHAnsi"/>
+          <w:lang w:eastAsia="ko-KR"/>
+        </w:rPr>
+        <w:t>Từ mô hình thực thể liên kết ta có thể xây dựng được cơ sở dữ liệu như sau:</w:t>
+      </w:r>
+      <w:bookmarkStart w:id="33" w:name="_GoBack"/>
+      <w:bookmarkEnd w:id="33"/>
+    </w:p>
+    <w:p>
+      <w:pPr>
+        <w:jc w:val="center"/>
+        <w:rPr>
+          <w:rFonts w:asciiTheme="majorHAnsi" w:hAnsiTheme="majorHAnsi" w:cstheme="majorHAnsi"/>
+          <w:lang w:eastAsia="ko-KR"/>
+        </w:rPr>
+      </w:pPr>
+      <w:r>
+        <w:rPr>
+          <w:noProof/>
+          <w:lang w:val="vi-VN" w:eastAsia="vi-VN"/>
+        </w:rPr>
+        <w:drawing>
+          <wp:inline distT="0" distB="0" distL="0" distR="0" wp14:anchorId="3DB62F35" wp14:editId="562BDD59">
+            <wp:extent cx="5579745" cy="3519170"/>
+            <wp:effectExtent l="0" t="0" r="1905" b="5080"/>
+            <wp:docPr id="17" name="Picture 17"/>
+            <wp:cNvGraphicFramePr>
+              <a:graphicFrameLocks xmlns:a="http://schemas.openxmlformats.org/drawingml/2006/main" noChangeAspect="1"/>
+            </wp:cNvGraphicFramePr>
+            <a:graphic xmlns:a="http://schemas.openxmlformats.org/drawingml/2006/main">
+              <a:graphicData uri="http://schemas.openxmlformats.org/drawingml/2006/picture">
+                <pic:pic xmlns:pic="http://schemas.openxmlformats.org/drawingml/2006/picture">
+                  <pic:nvPicPr>
+                    <pic:cNvPr id="1" name=""/>
+                    <pic:cNvPicPr/>
+                  </pic:nvPicPr>
+                  <pic:blipFill>
+                    <a:blip r:embed="rId31"/>
+                    <a:stretch>
+                      <a:fillRect/>
+                    </a:stretch>
+                  </pic:blipFill>
+                  <pic:spPr>
+                    <a:xfrm>
+                      <a:off x="0" y="0"/>
                       <a:ext cx="5579745" cy="3519170"/>
                     </a:xfrm>
                     <a:prstGeom prst="rect">
@@ -14744,21 +14949,50 @@
           <w:rFonts w:asciiTheme="majorHAnsi" w:hAnsiTheme="majorHAnsi" w:cstheme="majorHAnsi"/>
           <w:lang w:eastAsia="ko-KR"/>
         </w:rPr>
-        <w:t>Hình 4-1. Sơ đồ EER của hệ thống</w:t>
-      </w:r>
-    </w:p>
-    <w:p>
-      <w:pPr>
+        <w:t>Hình 4-</w:t>
+      </w:r>
+      <w:r>
         <w:rPr>
           <w:rFonts w:asciiTheme="majorHAnsi" w:hAnsiTheme="majorHAnsi" w:cstheme="majorHAnsi"/>
           <w:lang w:eastAsia="ko-KR"/>
         </w:rPr>
-      </w:pPr>
+        <w:t>2</w:t>
+      </w:r>
       <w:r>
         <w:rPr>
           <w:rFonts w:asciiTheme="majorHAnsi" w:hAnsiTheme="majorHAnsi" w:cstheme="majorHAnsi"/>
           <w:lang w:eastAsia="ko-KR"/>
         </w:rPr>
+        <w:t xml:space="preserve">. </w:t>
+      </w:r>
+      <w:r>
+        <w:rPr>
+          <w:rFonts w:asciiTheme="majorHAnsi" w:hAnsiTheme="majorHAnsi" w:cstheme="majorHAnsi"/>
+          <w:lang w:eastAsia="ko-KR"/>
+        </w:rPr>
+        <w:t>Các bảng trong cơ sở dữ liệu</w:t>
+      </w:r>
+      <w:r>
+        <w:rPr>
+          <w:rFonts w:asciiTheme="majorHAnsi" w:hAnsiTheme="majorHAnsi" w:cstheme="majorHAnsi"/>
+          <w:lang w:eastAsia="ko-KR"/>
+        </w:rPr>
+        <w:t xml:space="preserve"> của hệ thống</w:t>
+      </w:r>
+    </w:p>
+    <w:p>
+      <w:pPr>
+        <w:rPr>
+          <w:rFonts w:asciiTheme="majorHAnsi" w:hAnsiTheme="majorHAnsi" w:cstheme="majorHAnsi"/>
+          <w:lang w:eastAsia="ko-KR"/>
+        </w:rPr>
+      </w:pPr>
+      <w:r>
+        <w:rPr>
+          <w:rFonts w:asciiTheme="majorHAnsi" w:hAnsiTheme="majorHAnsi" w:cstheme="majorHAnsi"/>
+          <w:lang w:eastAsia="ko-KR"/>
+        </w:rPr>
+        <w:lastRenderedPageBreak/>
         <w:t>Giải thích:</w:t>
       </w:r>
     </w:p>
@@ -14858,7 +15092,7 @@
           <w:lang w:eastAsia="ko-KR"/>
         </w:rPr>
       </w:pPr>
-      <w:bookmarkStart w:id="33" w:name="_Toc511943566"/>
+      <w:bookmarkStart w:id="34" w:name="_Toc511944719"/>
       <w:r>
         <w:rPr>
           <w:rFonts w:cstheme="majorHAnsi"/>
@@ -14867,10 +15101,9 @@
           <w:sz w:val="36"/>
           <w:lang w:eastAsia="ko-KR"/>
         </w:rPr>
-        <w:lastRenderedPageBreak/>
         <w:t>CHƯƠNG 5. KẾT QUẢ VÀ PHƯƠNG HƯỚNG PHÁT TRIỂN</w:t>
       </w:r>
-      <w:bookmarkEnd w:id="33"/>
+      <w:bookmarkEnd w:id="34"/>
     </w:p>
     <w:p>
       <w:pPr>
@@ -15012,7 +15245,7 @@
           <w:lang w:eastAsia="ko-KR"/>
         </w:rPr>
       </w:pPr>
-      <w:bookmarkStart w:id="34" w:name="_Toc511943567"/>
+      <w:bookmarkStart w:id="35" w:name="_Toc511944720"/>
       <w:r>
         <w:rPr>
           <w:rFonts w:cstheme="majorHAnsi"/>
@@ -15021,9 +15254,10 @@
           <w:sz w:val="36"/>
           <w:lang w:eastAsia="ko-KR"/>
         </w:rPr>
+        <w:lastRenderedPageBreak/>
         <w:t>TÀI LIỆU THAM KHẢO</w:t>
       </w:r>
-      <w:bookmarkEnd w:id="34"/>
+      <w:bookmarkEnd w:id="35"/>
     </w:p>
     <w:p>
       <w:pPr>
@@ -15103,7 +15337,7 @@
           <w:rPr>
             <w:noProof/>
           </w:rPr>
-          <w:t>12</w:t>
+          <w:t>29</w:t>
         </w:r>
         <w:r>
           <w:rPr>
@@ -17465,7 +17699,7 @@
 </file>
 
 <file path=customXml/itemProps1.xml><?xml version="1.0" encoding="utf-8"?>
-<ds:datastoreItem xmlns:ds="http://schemas.openxmlformats.org/officeDocument/2006/customXml" ds:itemID="{D5E01049-E07E-402C-BBA0-AEB19F7EEE42}">
+<ds:datastoreItem xmlns:ds="http://schemas.openxmlformats.org/officeDocument/2006/customXml" ds:itemID="{9FEAE216-4353-462E-B3D0-A96A3E5BBF0C}">
   <ds:schemaRefs>
     <ds:schemaRef ds:uri="http://schemas.openxmlformats.org/officeDocument/2006/bibliography"/>
   </ds:schemaRefs>

</xml_diff>